<commit_message>
product sizes. wishlist start. quick view.
</commit_message>
<xml_diff>
--- a/Mahtan/Workout.docx
+++ b/Mahtan/Workout.docx
@@ -588,7 +588,6 @@
                 <w:lang w:bidi="fa-IR"/>
               </w:rPr>
             </w:pPr>
-            <w:proofErr w:type="spellStart"/>
             <w:r>
               <w:rPr>
                 <w:rFonts w:ascii="Source Code Pro" w:hAnsi="Source Code Pro" w:cs="B Nazanin"/>
@@ -596,17 +595,7 @@
                 <w:szCs w:val="24"/>
                 <w:lang w:bidi="fa-IR"/>
               </w:rPr>
-              <w:t>xs</w:t>
-            </w:r>
-            <w:proofErr w:type="spellEnd"/>
-            <w:r>
-              <w:rPr>
-                <w:rFonts w:ascii="Source Code Pro" w:hAnsi="Source Code Pro" w:cs="B Nazanin"/>
-                <w:sz w:val="20"/>
-                <w:szCs w:val="24"/>
-                <w:lang w:bidi="fa-IR"/>
-              </w:rPr>
-              <w:t>-s-m, ...</w:t>
+              <w:t>xs-s-m, ...</w:t>
             </w:r>
           </w:p>
           <w:p>
@@ -770,78 +759,80 @@
             <w:pPr>
               <w:bidi/>
               <w:rPr>
-                <w:rFonts w:ascii="Source Code Pro" w:hAnsi="Source Code Pro" w:cs="B Nazanin" w:hint="cs"/>
-                <w:sz w:val="24"/>
-                <w:szCs w:val="24"/>
-                <w:rtl/>
-                <w:lang w:bidi="fa-IR"/>
-              </w:rPr>
-            </w:pPr>
-            <w:r>
-              <w:rPr>
-                <w:rFonts w:ascii="Source Code Pro" w:hAnsi="Source Code Pro" w:cs="B Nazanin" w:hint="cs"/>
-                <w:sz w:val="24"/>
-                <w:szCs w:val="24"/>
-                <w:rtl/>
-                <w:lang w:bidi="fa-IR"/>
-              </w:rPr>
-              <w:t>24 بهمن</w:t>
+                <w:rFonts w:ascii="Source Code Pro" w:hAnsi="Source Code Pro" w:cs="B Nazanin"/>
+                <w:sz w:val="24"/>
+                <w:szCs w:val="24"/>
+                <w:rtl/>
+                <w:lang w:bidi="fa-IR"/>
+              </w:rPr>
+            </w:pPr>
+            <w:r>
+              <w:rPr>
+                <w:rFonts w:ascii="Source Code Pro" w:hAnsi="Source Code Pro" w:cs="B Nazanin" w:hint="cs"/>
+                <w:sz w:val="24"/>
+                <w:szCs w:val="24"/>
+                <w:rtl/>
+                <w:lang w:bidi="fa-IR"/>
+              </w:rPr>
+              <w:t>27 بهمن</w:t>
             </w:r>
           </w:p>
         </w:tc>
         <w:tc>
           <w:tcPr>
             <w:tcW w:w="6487" w:type="dxa"/>
-            <w:vAlign w:val="center"/>
-          </w:tcPr>
-          <w:p>
-            <w:pPr>
-              <w:bidi/>
-              <w:rPr>
-                <w:rFonts w:ascii="Source Code Pro" w:hAnsi="Source Code Pro" w:cs="B Nazanin"/>
-                <w:sz w:val="24"/>
-                <w:szCs w:val="24"/>
-                <w:rtl/>
-                <w:lang w:bidi="fa-IR"/>
-              </w:rPr>
-            </w:pPr>
-            <w:r>
-              <w:rPr>
-                <w:rFonts w:ascii="Source Code Pro" w:hAnsi="Source Code Pro" w:cs="B Nazanin" w:hint="cs"/>
-                <w:sz w:val="24"/>
-                <w:szCs w:val="24"/>
-                <w:rtl/>
-                <w:lang w:bidi="fa-IR"/>
-              </w:rPr>
-              <w:t>جایگذاری برندها در دیجی</w:t>
+            <w:shd w:val="clear" w:color="auto" w:fill="DEEAF6" w:themeFill="accent5" w:themeFillTint="33"/>
+            <w:vAlign w:val="center"/>
+          </w:tcPr>
+          <w:p>
+            <w:pPr>
+              <w:bidi/>
+              <w:rPr>
+                <w:rFonts w:ascii="Source Code Pro" w:hAnsi="Source Code Pro" w:cs="B Nazanin"/>
+                <w:sz w:val="24"/>
+                <w:szCs w:val="24"/>
+                <w:rtl/>
+                <w:lang w:bidi="fa-IR"/>
+              </w:rPr>
+            </w:pPr>
+            <w:r>
+              <w:rPr>
+                <w:rFonts w:ascii="Source Code Pro" w:hAnsi="Source Code Pro" w:cs="B Nazanin" w:hint="cs"/>
+                <w:sz w:val="24"/>
+                <w:szCs w:val="24"/>
+                <w:rtl/>
+                <w:lang w:bidi="fa-IR"/>
+              </w:rPr>
+              <w:t>اعمال اندازه ها به کالاها در نمایش لیست کالاها</w:t>
             </w:r>
           </w:p>
         </w:tc>
         <w:tc>
           <w:tcPr>
             <w:tcW w:w="1340" w:type="dxa"/>
-            <w:vAlign w:val="center"/>
-          </w:tcPr>
-          <w:p>
-            <w:pPr>
-              <w:bidi/>
-              <w:rPr>
-                <w:rFonts w:ascii="Source Code Pro" w:hAnsi="Source Code Pro" w:cs="B Nazanin"/>
-                <w:sz w:val="24"/>
-                <w:szCs w:val="24"/>
-                <w:rtl/>
-                <w:lang w:bidi="fa-IR"/>
-              </w:rPr>
-            </w:pPr>
-            <w:r>
-              <w:rPr>
-                <w:rFonts w:ascii="Source Code Pro" w:hAnsi="Source Code Pro" w:cs="B Nazanin" w:hint="cs"/>
-                <w:sz w:val="24"/>
-                <w:szCs w:val="24"/>
-                <w:rtl/>
-                <w:lang w:bidi="fa-IR"/>
-              </w:rPr>
-              <w:t>30 دقیقه</w:t>
+            <w:shd w:val="clear" w:color="auto" w:fill="DEEAF6" w:themeFill="accent5" w:themeFillTint="33"/>
+            <w:vAlign w:val="center"/>
+          </w:tcPr>
+          <w:p>
+            <w:pPr>
+              <w:bidi/>
+              <w:rPr>
+                <w:rFonts w:ascii="Source Code Pro" w:hAnsi="Source Code Pro" w:cs="B Nazanin"/>
+                <w:sz w:val="24"/>
+                <w:szCs w:val="24"/>
+                <w:rtl/>
+                <w:lang w:bidi="fa-IR"/>
+              </w:rPr>
+            </w:pPr>
+            <w:r>
+              <w:rPr>
+                <w:rFonts w:ascii="Source Code Pro" w:hAnsi="Source Code Pro" w:cs="B Nazanin" w:hint="cs"/>
+                <w:sz w:val="24"/>
+                <w:szCs w:val="24"/>
+                <w:rtl/>
+                <w:lang w:bidi="fa-IR"/>
+              </w:rPr>
+              <w:t>45 دقیقه</w:t>
             </w:r>
           </w:p>
         </w:tc>
@@ -857,7 +848,7 @@
             <w:pPr>
               <w:bidi/>
               <w:rPr>
-                <w:rFonts w:ascii="Source Code Pro" w:hAnsi="Source Code Pro" w:cs="B Nazanin" w:hint="cs"/>
+                <w:rFonts w:ascii="Source Code Pro" w:hAnsi="Source Code Pro" w:cs="B Nazanin"/>
                 <w:sz w:val="24"/>
                 <w:szCs w:val="24"/>
                 <w:rtl/>
@@ -875,50 +866,33 @@
             <w:pPr>
               <w:bidi/>
               <w:rPr>
-                <w:rFonts w:ascii="Source Code Pro" w:hAnsi="Source Code Pro" w:cs="B Nazanin" w:hint="cs"/>
-                <w:sz w:val="24"/>
-                <w:szCs w:val="24"/>
-                <w:rtl/>
-                <w:lang w:bidi="fa-IR"/>
-              </w:rPr>
-            </w:pPr>
-            <w:r>
-              <w:rPr>
-                <w:rFonts w:ascii="Source Code Pro" w:hAnsi="Source Code Pro" w:cs="B Nazanin" w:hint="cs"/>
-                <w:sz w:val="24"/>
-                <w:szCs w:val="24"/>
-                <w:rtl/>
-                <w:lang w:bidi="fa-IR"/>
-              </w:rPr>
-              <w:t xml:space="preserve">مشکل </w:t>
+                <w:rFonts w:ascii="Source Code Pro" w:hAnsi="Source Code Pro" w:cs="B Nazanin"/>
+                <w:sz w:val="24"/>
+                <w:szCs w:val="24"/>
+                <w:lang w:bidi="fa-IR"/>
+              </w:rPr>
+            </w:pPr>
+            <w:r>
+              <w:rPr>
+                <w:rFonts w:ascii="Source Code Pro" w:hAnsi="Source Code Pro" w:cs="B Nazanin" w:hint="cs"/>
+                <w:sz w:val="24"/>
+                <w:szCs w:val="24"/>
+                <w:rtl/>
+                <w:lang w:bidi="fa-IR"/>
+              </w:rPr>
+              <w:t xml:space="preserve">پیاده سازی </w:t>
             </w:r>
             <w:proofErr w:type="spellStart"/>
             <w:r>
               <w:rPr>
                 <w:rFonts w:ascii="Source Code Pro" w:hAnsi="Source Code Pro" w:cs="B Nazanin"/>
-                <w:lang w:bidi="fa-IR"/>
-              </w:rPr>
-              <w:t>ssl</w:t>
+                <w:sz w:val="20"/>
+                <w:szCs w:val="20"/>
+                <w:lang w:bidi="fa-IR"/>
+              </w:rPr>
+              <w:t>QuickView</w:t>
             </w:r>
             <w:proofErr w:type="spellEnd"/>
-            <w:r>
-              <w:rPr>
-                <w:rFonts w:ascii="Source Code Pro" w:hAnsi="Source Code Pro" w:cs="B Nazanin" w:hint="cs"/>
-                <w:rtl/>
-                <w:lang w:bidi="fa-IR"/>
-              </w:rPr>
-              <w:t xml:space="preserve"> </w:t>
-            </w:r>
-            <w:r>
-              <w:rPr>
-                <w:rFonts w:ascii="Source Code Pro" w:hAnsi="Source Code Pro" w:cs="B Nazanin" w:hint="cs"/>
-                <w:sz w:val="24"/>
-                <w:szCs w:val="24"/>
-                <w:rtl/>
-                <w:lang w:bidi="fa-IR"/>
-              </w:rPr>
-              <w:t>هنوز حل نشده است</w:t>
-            </w:r>
           </w:p>
         </w:tc>
         <w:tc>
@@ -930,22 +904,34 @@
             <w:pPr>
               <w:bidi/>
               <w:rPr>
-                <w:rFonts w:ascii="Source Code Pro" w:hAnsi="Source Code Pro" w:cs="B Nazanin" w:hint="cs"/>
-                <w:sz w:val="24"/>
-                <w:szCs w:val="24"/>
-                <w:rtl/>
-                <w:lang w:bidi="fa-IR"/>
-              </w:rPr>
-            </w:pPr>
-            <w:r>
-              <w:rPr>
-                <w:rFonts w:ascii="Source Code Pro" w:hAnsi="Source Code Pro" w:cs="B Nazanin" w:hint="cs"/>
-                <w:sz w:val="24"/>
-                <w:szCs w:val="24"/>
-                <w:rtl/>
-                <w:lang w:bidi="fa-IR"/>
-              </w:rPr>
-              <w:t>30 دقیقه</w:t>
+                <w:rFonts w:ascii="Source Code Pro" w:hAnsi="Source Code Pro" w:cs="B Nazanin"/>
+                <w:sz w:val="24"/>
+                <w:szCs w:val="24"/>
+                <w:rtl/>
+                <w:lang w:bidi="fa-IR"/>
+              </w:rPr>
+            </w:pPr>
+            <w:r>
+              <w:rPr>
+                <w:rFonts w:ascii="Source Code Pro" w:hAnsi="Source Code Pro" w:cs="B Nazanin" w:hint="cs"/>
+                <w:sz w:val="24"/>
+                <w:szCs w:val="24"/>
+                <w:rtl/>
+                <w:lang w:bidi="fa-IR"/>
+              </w:rPr>
+              <w:t>45 دقیق</w:t>
+            </w:r>
+            <w:bookmarkStart w:id="0" w:name="_GoBack"/>
+            <w:bookmarkEnd w:id="0"/>
+            <w:r>
+              <w:rPr>
+                <w:rFonts w:ascii="Source Code Pro" w:hAnsi="Source Code Pro" w:cs="B Nazanin" w:hint="cs"/>
+                <w:sz w:val="24"/>
+                <w:szCs w:val="24"/>
+                <w:rtl/>
+                <w:lang w:bidi="fa-IR"/>
+              </w:rPr>
+              <w:t>ه</w:t>
             </w:r>
           </w:p>
         </w:tc>
@@ -982,19 +968,38 @@
                 <w:rFonts w:ascii="Source Code Pro" w:hAnsi="Source Code Pro" w:cs="B Nazanin"/>
                 <w:sz w:val="24"/>
                 <w:szCs w:val="24"/>
-                <w:rtl/>
-                <w:lang w:bidi="fa-IR"/>
-              </w:rPr>
-            </w:pPr>
-            <w:r>
-              <w:rPr>
-                <w:rFonts w:ascii="Source Code Pro" w:hAnsi="Source Code Pro" w:cs="B Nazanin" w:hint="cs"/>
-                <w:sz w:val="24"/>
-                <w:szCs w:val="24"/>
-                <w:rtl/>
-                <w:lang w:bidi="fa-IR"/>
-              </w:rPr>
-              <w:t>تیکت به پارس برای بررسی مشکل بالا نیامدن سایتها</w:t>
+                <w:lang w:bidi="fa-IR"/>
+              </w:rPr>
+            </w:pPr>
+            <w:r>
+              <w:rPr>
+                <w:rFonts w:ascii="Source Code Pro" w:hAnsi="Source Code Pro" w:cs="B Nazanin" w:hint="cs"/>
+                <w:sz w:val="24"/>
+                <w:szCs w:val="24"/>
+                <w:rtl/>
+                <w:lang w:bidi="fa-IR"/>
+              </w:rPr>
+              <w:t xml:space="preserve">لیست محصولات </w:t>
+            </w:r>
+            <w:r>
+              <w:rPr>
+                <w:rFonts w:ascii="Times New Roman" w:hAnsi="Times New Roman" w:cs="Times New Roman" w:hint="cs"/>
+                <w:sz w:val="24"/>
+                <w:szCs w:val="24"/>
+                <w:rtl/>
+                <w:lang w:bidi="fa-IR"/>
+              </w:rPr>
+              <w:t>–</w:t>
+            </w:r>
+            <w:r>
+              <w:rPr>
+                <w:rFonts w:ascii="Source Code Pro" w:hAnsi="Source Code Pro" w:cs="B Nazanin" w:hint="cs"/>
+                <w:sz w:val="24"/>
+                <w:szCs w:val="24"/>
+                <w:rtl/>
+                <w:lang w:bidi="fa-IR"/>
+              </w:rPr>
+              <w:t xml:space="preserve"> ترتیب نمایش</w:t>
             </w:r>
           </w:p>
         </w:tc>
@@ -1022,7 +1027,7 @@
                 <w:rtl/>
                 <w:lang w:bidi="fa-IR"/>
               </w:rPr>
-              <w:t>15 دقیقه</w:t>
+              <w:t>30 دقیقه</w:t>
             </w:r>
           </w:p>
         </w:tc>
@@ -1065,24 +1070,33 @@
             <w:r>
               <w:rPr>
                 <w:rFonts w:ascii="Source Code Pro" w:hAnsi="Source Code Pro" w:cs="B Nazanin" w:hint="cs"/>
-                <w:sz w:val="24"/>
-                <w:szCs w:val="24"/>
-                <w:rtl/>
-                <w:lang w:bidi="fa-IR"/>
-              </w:rPr>
-              <w:t xml:space="preserve">اصلاح </w:t>
-            </w:r>
-            <w:proofErr w:type="spellStart"/>
-            <w:r>
-              <w:rPr>
-                <w:rFonts w:ascii="Source Code Pro" w:hAnsi="Source Code Pro" w:cs="B Nazanin"/>
                 <w:sz w:val="20"/>
                 <w:szCs w:val="24"/>
-                <w:lang w:bidi="fa-IR"/>
-              </w:rPr>
-              <w:t>QuickView</w:t>
-            </w:r>
-            <w:proofErr w:type="spellEnd"/>
+                <w:rtl/>
+                <w:lang w:bidi="fa-IR"/>
+              </w:rPr>
+              <w:t xml:space="preserve">لیست محصولات </w:t>
+            </w:r>
+            <w:r>
+              <w:rPr>
+                <w:rFonts w:ascii="Times New Roman" w:hAnsi="Times New Roman" w:cs="Times New Roman" w:hint="cs"/>
+                <w:sz w:val="20"/>
+                <w:szCs w:val="24"/>
+                <w:rtl/>
+                <w:lang w:bidi="fa-IR"/>
+              </w:rPr>
+              <w:t>–</w:t>
+            </w:r>
+            <w:r>
+              <w:rPr>
+                <w:rFonts w:ascii="Source Code Pro" w:hAnsi="Source Code Pro" w:cs="B Nazanin" w:hint="cs"/>
+                <w:sz w:val="20"/>
+                <w:szCs w:val="24"/>
+                <w:rtl/>
+                <w:lang w:bidi="fa-IR"/>
+              </w:rPr>
+              <w:t xml:space="preserve"> دسته محصول</w:t>
+            </w:r>
           </w:p>
         </w:tc>
         <w:tc>
@@ -1109,7 +1123,7 @@
                 <w:rtl/>
                 <w:lang w:bidi="fa-IR"/>
               </w:rPr>
-              <w:t>60 دقیقه</w:t>
+              <w:t>15 دقیقه</w:t>
             </w:r>
           </w:p>
         </w:tc>
@@ -1158,19 +1172,27 @@
                 <w:rtl/>
                 <w:lang w:bidi="fa-IR"/>
               </w:rPr>
-              <w:t>اعمال اندازه ها بر اساس دسته برای</w:t>
-            </w:r>
-            <w:bookmarkStart w:id="0" w:name="_GoBack"/>
-            <w:bookmarkEnd w:id="0"/>
-            <w:r>
-              <w:rPr>
-                <w:rFonts w:ascii="Source Code Pro" w:hAnsi="Source Code Pro" w:cs="B Nazanin" w:hint="cs"/>
-                <w:sz w:val="24"/>
-                <w:szCs w:val="24"/>
-                <w:rtl/>
-                <w:lang w:bidi="fa-IR"/>
-              </w:rPr>
-              <w:t xml:space="preserve"> هر کالا</w:t>
+              <w:t xml:space="preserve">لیست محصولات </w:t>
+            </w:r>
+            <w:r>
+              <w:rPr>
+                <w:rFonts w:ascii="Times New Roman" w:hAnsi="Times New Roman" w:cs="Times New Roman" w:hint="cs"/>
+                <w:sz w:val="24"/>
+                <w:szCs w:val="24"/>
+                <w:rtl/>
+                <w:lang w:bidi="fa-IR"/>
+              </w:rPr>
+              <w:t>–</w:t>
+            </w:r>
+            <w:r>
+              <w:rPr>
+                <w:rFonts w:ascii="Source Code Pro" w:hAnsi="Source Code Pro" w:cs="B Nazanin" w:hint="cs"/>
+                <w:sz w:val="24"/>
+                <w:szCs w:val="24"/>
+                <w:rtl/>
+                <w:lang w:bidi="fa-IR"/>
+              </w:rPr>
+              <w:t xml:space="preserve"> برندها</w:t>
             </w:r>
           </w:p>
         </w:tc>
@@ -1198,7 +1220,7 @@
                 <w:rtl/>
                 <w:lang w:bidi="fa-IR"/>
               </w:rPr>
-              <w:t>30 دقیقه</w:t>
+              <w:t>15 دقیقه</w:t>
             </w:r>
           </w:p>
         </w:tc>
@@ -1232,22 +1254,22 @@
             <w:pPr>
               <w:bidi/>
               <w:rPr>
-                <w:rFonts w:ascii="Source Code Pro" w:hAnsi="Source Code Pro" w:cs="B Nazanin"/>
-                <w:sz w:val="24"/>
-                <w:szCs w:val="24"/>
-                <w:rtl/>
-                <w:lang w:bidi="fa-IR"/>
-              </w:rPr>
-            </w:pPr>
-            <w:r>
-              <w:rPr>
-                <w:rFonts w:ascii="Source Code Pro" w:hAnsi="Source Code Pro" w:cs="B Nazanin" w:hint="cs"/>
-                <w:sz w:val="24"/>
-                <w:szCs w:val="24"/>
-                <w:rtl/>
-                <w:lang w:bidi="fa-IR"/>
-              </w:rPr>
-              <w:t>نمایش اندازه ها در لیست ها و جزییات محصولات</w:t>
+                <w:rFonts w:ascii="Source Code Pro" w:hAnsi="Source Code Pro" w:cs="B Nazanin" w:hint="cs"/>
+                <w:sz w:val="24"/>
+                <w:szCs w:val="24"/>
+                <w:rtl/>
+                <w:lang w:bidi="fa-IR"/>
+              </w:rPr>
+            </w:pPr>
+            <w:r>
+              <w:rPr>
+                <w:rFonts w:ascii="Source Code Pro" w:hAnsi="Source Code Pro" w:cs="B Nazanin" w:hint="cs"/>
+                <w:sz w:val="24"/>
+                <w:szCs w:val="24"/>
+                <w:rtl/>
+                <w:lang w:bidi="fa-IR"/>
+              </w:rPr>
+              <w:t>اصلاح خود بازه قیمت به صورت تومان</w:t>
             </w:r>
           </w:p>
         </w:tc>
@@ -1260,22 +1282,22 @@
             <w:pPr>
               <w:bidi/>
               <w:rPr>
-                <w:rFonts w:ascii="Source Code Pro" w:hAnsi="Source Code Pro" w:cs="B Nazanin"/>
-                <w:sz w:val="24"/>
-                <w:szCs w:val="24"/>
-                <w:rtl/>
-                <w:lang w:bidi="fa-IR"/>
-              </w:rPr>
-            </w:pPr>
-            <w:r>
-              <w:rPr>
-                <w:rFonts w:ascii="Source Code Pro" w:hAnsi="Source Code Pro" w:cs="B Nazanin" w:hint="cs"/>
-                <w:sz w:val="24"/>
-                <w:szCs w:val="24"/>
-                <w:rtl/>
-                <w:lang w:bidi="fa-IR"/>
-              </w:rPr>
-              <w:t>30 دقیقه</w:t>
+                <w:rFonts w:ascii="Source Code Pro" w:hAnsi="Source Code Pro" w:cs="B Nazanin" w:hint="cs"/>
+                <w:sz w:val="24"/>
+                <w:szCs w:val="24"/>
+                <w:rtl/>
+                <w:lang w:bidi="fa-IR"/>
+              </w:rPr>
+            </w:pPr>
+            <w:r>
+              <w:rPr>
+                <w:rFonts w:ascii="Source Code Pro" w:hAnsi="Source Code Pro" w:cs="B Nazanin" w:hint="cs"/>
+                <w:sz w:val="24"/>
+                <w:szCs w:val="24"/>
+                <w:rtl/>
+                <w:lang w:bidi="fa-IR"/>
+              </w:rPr>
+              <w:t>45 دقیقه</w:t>
             </w:r>
           </w:p>
         </w:tc>
@@ -1309,22 +1331,42 @@
             <w:pPr>
               <w:bidi/>
               <w:rPr>
-                <w:rFonts w:ascii="Source Code Pro" w:hAnsi="Source Code Pro" w:cs="B Nazanin"/>
-                <w:sz w:val="24"/>
-                <w:szCs w:val="24"/>
-                <w:rtl/>
-                <w:lang w:bidi="fa-IR"/>
-              </w:rPr>
-            </w:pPr>
-            <w:r>
-              <w:rPr>
-                <w:rFonts w:ascii="Source Code Pro" w:hAnsi="Source Code Pro" w:cs="B Nazanin" w:hint="cs"/>
-                <w:sz w:val="24"/>
-                <w:szCs w:val="24"/>
-                <w:rtl/>
-                <w:lang w:bidi="fa-IR"/>
-              </w:rPr>
-              <w:t>گزارش کار</w:t>
+                <w:rFonts w:ascii="Source Code Pro" w:hAnsi="Source Code Pro" w:cs="B Nazanin" w:hint="cs"/>
+                <w:sz w:val="24"/>
+                <w:szCs w:val="24"/>
+                <w:rtl/>
+                <w:lang w:bidi="fa-IR"/>
+              </w:rPr>
+            </w:pPr>
+            <w:r>
+              <w:rPr>
+                <w:rFonts w:ascii="Source Code Pro" w:hAnsi="Source Code Pro" w:cs="B Nazanin" w:hint="cs"/>
+                <w:sz w:val="24"/>
+                <w:szCs w:val="24"/>
+                <w:rtl/>
+                <w:lang w:bidi="fa-IR"/>
+              </w:rPr>
+              <w:t xml:space="preserve">لیست محصولات </w:t>
+            </w:r>
+            <w:r>
+              <w:rPr>
+                <w:rFonts w:ascii="Times New Roman" w:hAnsi="Times New Roman" w:cs="Times New Roman" w:hint="cs"/>
+                <w:sz w:val="24"/>
+                <w:szCs w:val="24"/>
+                <w:rtl/>
+                <w:lang w:bidi="fa-IR"/>
+              </w:rPr>
+              <w:t>–</w:t>
+            </w:r>
+            <w:r>
+              <w:rPr>
+                <w:rFonts w:ascii="Source Code Pro" w:hAnsi="Source Code Pro" w:cs="B Nazanin" w:hint="cs"/>
+                <w:sz w:val="24"/>
+                <w:szCs w:val="24"/>
+                <w:rtl/>
+                <w:lang w:bidi="fa-IR"/>
+              </w:rPr>
+              <w:t xml:space="preserve"> بازه قیمت</w:t>
             </w:r>
           </w:p>
         </w:tc>
@@ -1352,7 +1394,7 @@
                 <w:rtl/>
                 <w:lang w:bidi="fa-IR"/>
               </w:rPr>
-              <w:t>10 دقیقه</w:t>
+              <w:t>15 دقیقه</w:t>
             </w:r>
           </w:p>
         </w:tc>
@@ -1401,7 +1443,7 @@
                 <w:rtl/>
                 <w:lang w:bidi="fa-IR"/>
               </w:rPr>
-              <w:t>برنامه ریزی دقیق برای فردا</w:t>
+              <w:t>پیاده سازی علاقه مندی ها برای کاربرانی که لاگین کرده اند</w:t>
             </w:r>
           </w:p>
         </w:tc>
@@ -1417,6 +1459,7 @@
                 <w:rFonts w:ascii="Source Code Pro" w:hAnsi="Source Code Pro" w:cs="B Nazanin"/>
                 <w:sz w:val="24"/>
                 <w:szCs w:val="24"/>
+                <w:rtl/>
                 <w:lang w:bidi="fa-IR"/>
               </w:rPr>
             </w:pPr>
@@ -1429,6 +1472,592 @@
                 <w:lang w:bidi="fa-IR"/>
               </w:rPr>
               <w:t>30 دقیقه</w:t>
+            </w:r>
+          </w:p>
+        </w:tc>
+      </w:tr>
+      <w:tr>
+        <w:tc>
+          <w:tcPr>
+            <w:tcW w:w="1523" w:type="dxa"/>
+            <w:vMerge/>
+            <w:vAlign w:val="center"/>
+          </w:tcPr>
+          <w:p>
+            <w:pPr>
+              <w:bidi/>
+              <w:rPr>
+                <w:rFonts w:ascii="Source Code Pro" w:hAnsi="Source Code Pro" w:cs="B Nazanin"/>
+                <w:sz w:val="24"/>
+                <w:szCs w:val="24"/>
+                <w:rtl/>
+                <w:lang w:bidi="fa-IR"/>
+              </w:rPr>
+            </w:pPr>
+          </w:p>
+        </w:tc>
+        <w:tc>
+          <w:tcPr>
+            <w:tcW w:w="6487" w:type="dxa"/>
+            <w:vAlign w:val="center"/>
+          </w:tcPr>
+          <w:p>
+            <w:pPr>
+              <w:bidi/>
+              <w:rPr>
+                <w:rFonts w:ascii="Source Code Pro" w:hAnsi="Source Code Pro" w:cs="B Nazanin"/>
+                <w:sz w:val="24"/>
+                <w:szCs w:val="24"/>
+                <w:rtl/>
+                <w:lang w:bidi="fa-IR"/>
+              </w:rPr>
+            </w:pPr>
+            <w:r>
+              <w:rPr>
+                <w:rFonts w:ascii="Source Code Pro" w:hAnsi="Source Code Pro" w:cs="B Nazanin" w:hint="cs"/>
+                <w:sz w:val="24"/>
+                <w:szCs w:val="24"/>
+                <w:rtl/>
+                <w:lang w:bidi="fa-IR"/>
+              </w:rPr>
+              <w:t>نمایش علاقه مندی ها در پنل کاربر</w:t>
+            </w:r>
+          </w:p>
+        </w:tc>
+        <w:tc>
+          <w:tcPr>
+            <w:tcW w:w="1340" w:type="dxa"/>
+            <w:vAlign w:val="center"/>
+          </w:tcPr>
+          <w:p>
+            <w:pPr>
+              <w:bidi/>
+              <w:rPr>
+                <w:rFonts w:ascii="Source Code Pro" w:hAnsi="Source Code Pro" w:cs="B Nazanin"/>
+                <w:sz w:val="24"/>
+                <w:szCs w:val="24"/>
+                <w:lang w:bidi="fa-IR"/>
+              </w:rPr>
+            </w:pPr>
+            <w:r>
+              <w:rPr>
+                <w:rFonts w:ascii="Source Code Pro" w:hAnsi="Source Code Pro" w:cs="B Nazanin" w:hint="cs"/>
+                <w:sz w:val="24"/>
+                <w:szCs w:val="24"/>
+                <w:rtl/>
+                <w:lang w:bidi="fa-IR"/>
+              </w:rPr>
+              <w:t>30 دقیقه</w:t>
+            </w:r>
+          </w:p>
+        </w:tc>
+      </w:tr>
+      <w:tr>
+        <w:tc>
+          <w:tcPr>
+            <w:tcW w:w="1523" w:type="dxa"/>
+            <w:vMerge/>
+            <w:vAlign w:val="center"/>
+          </w:tcPr>
+          <w:p>
+            <w:pPr>
+              <w:bidi/>
+              <w:rPr>
+                <w:rFonts w:ascii="Source Code Pro" w:hAnsi="Source Code Pro" w:cs="B Nazanin"/>
+                <w:sz w:val="24"/>
+                <w:szCs w:val="24"/>
+                <w:rtl/>
+                <w:lang w:bidi="fa-IR"/>
+              </w:rPr>
+            </w:pPr>
+          </w:p>
+        </w:tc>
+        <w:tc>
+          <w:tcPr>
+            <w:tcW w:w="6487" w:type="dxa"/>
+            <w:vAlign w:val="center"/>
+          </w:tcPr>
+          <w:p>
+            <w:pPr>
+              <w:bidi/>
+              <w:rPr>
+                <w:rFonts w:ascii="Source Code Pro" w:hAnsi="Source Code Pro" w:cs="B Nazanin" w:hint="cs"/>
+                <w:sz w:val="24"/>
+                <w:szCs w:val="24"/>
+                <w:rtl/>
+                <w:lang w:bidi="fa-IR"/>
+              </w:rPr>
+            </w:pPr>
+            <w:r>
+              <w:rPr>
+                <w:rFonts w:ascii="Source Code Pro" w:hAnsi="Source Code Pro" w:cs="B Nazanin" w:hint="cs"/>
+                <w:sz w:val="24"/>
+                <w:szCs w:val="24"/>
+                <w:rtl/>
+                <w:lang w:bidi="fa-IR"/>
+              </w:rPr>
+              <w:t>صفحه کارت</w:t>
+            </w:r>
+          </w:p>
+        </w:tc>
+        <w:tc>
+          <w:tcPr>
+            <w:tcW w:w="1340" w:type="dxa"/>
+            <w:vAlign w:val="center"/>
+          </w:tcPr>
+          <w:p>
+            <w:pPr>
+              <w:bidi/>
+              <w:rPr>
+                <w:rFonts w:ascii="Source Code Pro" w:hAnsi="Source Code Pro" w:cs="B Nazanin" w:hint="cs"/>
+                <w:sz w:val="24"/>
+                <w:szCs w:val="24"/>
+                <w:rtl/>
+                <w:lang w:bidi="fa-IR"/>
+              </w:rPr>
+            </w:pPr>
+            <w:r>
+              <w:rPr>
+                <w:rFonts w:ascii="Source Code Pro" w:hAnsi="Source Code Pro" w:cs="B Nazanin" w:hint="cs"/>
+                <w:sz w:val="24"/>
+                <w:szCs w:val="24"/>
+                <w:rtl/>
+                <w:lang w:bidi="fa-IR"/>
+              </w:rPr>
+              <w:t>60 دقیقه</w:t>
+            </w:r>
+          </w:p>
+        </w:tc>
+      </w:tr>
+      <w:tr>
+        <w:tc>
+          <w:tcPr>
+            <w:tcW w:w="1523" w:type="dxa"/>
+            <w:vMerge/>
+            <w:vAlign w:val="center"/>
+          </w:tcPr>
+          <w:p>
+            <w:pPr>
+              <w:bidi/>
+              <w:rPr>
+                <w:rFonts w:ascii="Source Code Pro" w:hAnsi="Source Code Pro" w:cs="B Nazanin"/>
+                <w:sz w:val="24"/>
+                <w:szCs w:val="24"/>
+                <w:rtl/>
+                <w:lang w:bidi="fa-IR"/>
+              </w:rPr>
+            </w:pPr>
+          </w:p>
+        </w:tc>
+        <w:tc>
+          <w:tcPr>
+            <w:tcW w:w="6487" w:type="dxa"/>
+            <w:vAlign w:val="center"/>
+          </w:tcPr>
+          <w:p>
+            <w:pPr>
+              <w:bidi/>
+              <w:rPr>
+                <w:rFonts w:ascii="Source Code Pro" w:hAnsi="Source Code Pro" w:cs="B Nazanin" w:hint="cs"/>
+                <w:sz w:val="24"/>
+                <w:szCs w:val="24"/>
+                <w:rtl/>
+                <w:lang w:bidi="fa-IR"/>
+              </w:rPr>
+            </w:pPr>
+            <w:r>
+              <w:rPr>
+                <w:rFonts w:ascii="Source Code Pro" w:hAnsi="Source Code Pro" w:cs="B Nazanin" w:hint="cs"/>
+                <w:sz w:val="24"/>
+                <w:szCs w:val="24"/>
+                <w:rtl/>
+                <w:lang w:bidi="fa-IR"/>
+              </w:rPr>
+              <w:t>صفحه چک اوت</w:t>
+            </w:r>
+          </w:p>
+        </w:tc>
+        <w:tc>
+          <w:tcPr>
+            <w:tcW w:w="1340" w:type="dxa"/>
+            <w:vAlign w:val="center"/>
+          </w:tcPr>
+          <w:p>
+            <w:pPr>
+              <w:bidi/>
+              <w:rPr>
+                <w:rFonts w:ascii="Source Code Pro" w:hAnsi="Source Code Pro" w:cs="B Nazanin" w:hint="cs"/>
+                <w:sz w:val="24"/>
+                <w:szCs w:val="24"/>
+                <w:rtl/>
+                <w:lang w:bidi="fa-IR"/>
+              </w:rPr>
+            </w:pPr>
+            <w:r>
+              <w:rPr>
+                <w:rFonts w:ascii="Source Code Pro" w:hAnsi="Source Code Pro" w:cs="B Nazanin" w:hint="cs"/>
+                <w:sz w:val="24"/>
+                <w:szCs w:val="24"/>
+                <w:rtl/>
+                <w:lang w:bidi="fa-IR"/>
+              </w:rPr>
+              <w:t>60 دقیقه</w:t>
+            </w:r>
+          </w:p>
+        </w:tc>
+      </w:tr>
+      <w:tr>
+        <w:tc>
+          <w:tcPr>
+            <w:tcW w:w="1523" w:type="dxa"/>
+            <w:vMerge/>
+            <w:vAlign w:val="center"/>
+          </w:tcPr>
+          <w:p>
+            <w:pPr>
+              <w:bidi/>
+              <w:rPr>
+                <w:rFonts w:ascii="Source Code Pro" w:hAnsi="Source Code Pro" w:cs="B Nazanin"/>
+                <w:sz w:val="24"/>
+                <w:szCs w:val="24"/>
+                <w:rtl/>
+                <w:lang w:bidi="fa-IR"/>
+              </w:rPr>
+            </w:pPr>
+          </w:p>
+        </w:tc>
+        <w:tc>
+          <w:tcPr>
+            <w:tcW w:w="6487" w:type="dxa"/>
+            <w:vAlign w:val="center"/>
+          </w:tcPr>
+          <w:p>
+            <w:pPr>
+              <w:bidi/>
+              <w:rPr>
+                <w:rFonts w:ascii="Source Code Pro" w:hAnsi="Source Code Pro" w:cs="B Nazanin"/>
+                <w:sz w:val="24"/>
+                <w:szCs w:val="24"/>
+                <w:lang w:bidi="fa-IR"/>
+              </w:rPr>
+            </w:pPr>
+            <w:r>
+              <w:rPr>
+                <w:rFonts w:ascii="Source Code Pro" w:hAnsi="Source Code Pro" w:cs="B Nazanin" w:hint="cs"/>
+                <w:sz w:val="24"/>
+                <w:szCs w:val="24"/>
+                <w:rtl/>
+                <w:lang w:bidi="fa-IR"/>
+              </w:rPr>
+              <w:t xml:space="preserve">بررسی و خرید </w:t>
+            </w:r>
+            <w:r>
+              <w:rPr>
+                <w:rFonts w:ascii="Source Code Pro" w:hAnsi="Source Code Pro" w:cs="B Nazanin"/>
+                <w:sz w:val="20"/>
+                <w:szCs w:val="20"/>
+                <w:lang w:bidi="fa-IR"/>
+              </w:rPr>
+              <w:t>SSL</w:t>
+            </w:r>
+          </w:p>
+        </w:tc>
+        <w:tc>
+          <w:tcPr>
+            <w:tcW w:w="1340" w:type="dxa"/>
+            <w:vAlign w:val="center"/>
+          </w:tcPr>
+          <w:p>
+            <w:pPr>
+              <w:bidi/>
+              <w:rPr>
+                <w:rFonts w:ascii="Source Code Pro" w:hAnsi="Source Code Pro" w:cs="B Nazanin" w:hint="cs"/>
+                <w:sz w:val="24"/>
+                <w:szCs w:val="24"/>
+                <w:rtl/>
+                <w:lang w:bidi="fa-IR"/>
+              </w:rPr>
+            </w:pPr>
+            <w:r>
+              <w:rPr>
+                <w:rFonts w:ascii="Source Code Pro" w:hAnsi="Source Code Pro" w:cs="B Nazanin" w:hint="cs"/>
+                <w:sz w:val="24"/>
+                <w:szCs w:val="24"/>
+                <w:rtl/>
+                <w:lang w:bidi="fa-IR"/>
+              </w:rPr>
+              <w:t>30 دقیقه</w:t>
+            </w:r>
+          </w:p>
+        </w:tc>
+      </w:tr>
+      <w:tr>
+        <w:tc>
+          <w:tcPr>
+            <w:tcW w:w="1523" w:type="dxa"/>
+            <w:vMerge/>
+            <w:vAlign w:val="center"/>
+          </w:tcPr>
+          <w:p>
+            <w:pPr>
+              <w:bidi/>
+              <w:rPr>
+                <w:rFonts w:ascii="Source Code Pro" w:hAnsi="Source Code Pro" w:cs="B Nazanin"/>
+                <w:sz w:val="24"/>
+                <w:szCs w:val="24"/>
+                <w:rtl/>
+                <w:lang w:bidi="fa-IR"/>
+              </w:rPr>
+            </w:pPr>
+          </w:p>
+        </w:tc>
+        <w:tc>
+          <w:tcPr>
+            <w:tcW w:w="6487" w:type="dxa"/>
+            <w:vAlign w:val="center"/>
+          </w:tcPr>
+          <w:p>
+            <w:pPr>
+              <w:bidi/>
+              <w:rPr>
+                <w:rFonts w:ascii="Source Code Pro" w:hAnsi="Source Code Pro" w:cs="B Nazanin" w:hint="cs"/>
+                <w:sz w:val="24"/>
+                <w:szCs w:val="24"/>
+                <w:rtl/>
+                <w:lang w:bidi="fa-IR"/>
+              </w:rPr>
+            </w:pPr>
+            <w:r>
+              <w:rPr>
+                <w:rFonts w:ascii="Source Code Pro" w:hAnsi="Source Code Pro" w:cs="B Nazanin" w:hint="cs"/>
+                <w:sz w:val="24"/>
+                <w:szCs w:val="24"/>
+                <w:rtl/>
+                <w:lang w:bidi="fa-IR"/>
+              </w:rPr>
+              <w:t xml:space="preserve">پیاده سازی نظرات کاربران </w:t>
+            </w:r>
+            <w:r>
+              <w:rPr>
+                <w:rFonts w:ascii="Times New Roman" w:hAnsi="Times New Roman" w:cs="Times New Roman" w:hint="cs"/>
+                <w:sz w:val="24"/>
+                <w:szCs w:val="24"/>
+                <w:rtl/>
+                <w:lang w:bidi="fa-IR"/>
+              </w:rPr>
+              <w:t>–</w:t>
+            </w:r>
+            <w:r>
+              <w:rPr>
+                <w:rFonts w:ascii="Source Code Pro" w:hAnsi="Source Code Pro" w:cs="B Nazanin" w:hint="cs"/>
+                <w:sz w:val="24"/>
+                <w:szCs w:val="24"/>
+                <w:rtl/>
+                <w:lang w:bidi="fa-IR"/>
+              </w:rPr>
+              <w:t xml:space="preserve"> بخش افزودن نظر جدید</w:t>
+            </w:r>
+          </w:p>
+        </w:tc>
+        <w:tc>
+          <w:tcPr>
+            <w:tcW w:w="1340" w:type="dxa"/>
+            <w:vAlign w:val="center"/>
+          </w:tcPr>
+          <w:p>
+            <w:pPr>
+              <w:bidi/>
+              <w:rPr>
+                <w:rFonts w:ascii="Source Code Pro" w:hAnsi="Source Code Pro" w:cs="B Nazanin" w:hint="cs"/>
+                <w:sz w:val="24"/>
+                <w:szCs w:val="24"/>
+                <w:rtl/>
+                <w:lang w:bidi="fa-IR"/>
+              </w:rPr>
+            </w:pPr>
+            <w:r>
+              <w:rPr>
+                <w:rFonts w:ascii="Source Code Pro" w:hAnsi="Source Code Pro" w:cs="B Nazanin" w:hint="cs"/>
+                <w:sz w:val="24"/>
+                <w:szCs w:val="24"/>
+                <w:rtl/>
+                <w:lang w:bidi="fa-IR"/>
+              </w:rPr>
+              <w:t>60 دقیقه</w:t>
+            </w:r>
+          </w:p>
+        </w:tc>
+      </w:tr>
+      <w:tr>
+        <w:tc>
+          <w:tcPr>
+            <w:tcW w:w="1523" w:type="dxa"/>
+            <w:vMerge/>
+            <w:vAlign w:val="center"/>
+          </w:tcPr>
+          <w:p>
+            <w:pPr>
+              <w:bidi/>
+              <w:rPr>
+                <w:rFonts w:ascii="Source Code Pro" w:hAnsi="Source Code Pro" w:cs="B Nazanin"/>
+                <w:sz w:val="24"/>
+                <w:szCs w:val="24"/>
+                <w:rtl/>
+                <w:lang w:bidi="fa-IR"/>
+              </w:rPr>
+            </w:pPr>
+          </w:p>
+        </w:tc>
+        <w:tc>
+          <w:tcPr>
+            <w:tcW w:w="6487" w:type="dxa"/>
+            <w:vAlign w:val="center"/>
+          </w:tcPr>
+          <w:p>
+            <w:pPr>
+              <w:bidi/>
+              <w:rPr>
+                <w:rFonts w:ascii="Source Code Pro" w:hAnsi="Source Code Pro" w:cs="B Nazanin" w:hint="cs"/>
+                <w:sz w:val="24"/>
+                <w:szCs w:val="24"/>
+                <w:rtl/>
+                <w:lang w:bidi="fa-IR"/>
+              </w:rPr>
+            </w:pPr>
+            <w:r>
+              <w:rPr>
+                <w:rFonts w:ascii="Source Code Pro" w:hAnsi="Source Code Pro" w:cs="B Nazanin" w:hint="cs"/>
+                <w:sz w:val="24"/>
+                <w:szCs w:val="24"/>
+                <w:rtl/>
+                <w:lang w:bidi="fa-IR"/>
+              </w:rPr>
+              <w:t xml:space="preserve">پیاده سازی نظرات کاربران </w:t>
+            </w:r>
+            <w:r>
+              <w:rPr>
+                <w:rFonts w:ascii="Times New Roman" w:hAnsi="Times New Roman" w:cs="Times New Roman" w:hint="cs"/>
+                <w:sz w:val="24"/>
+                <w:szCs w:val="24"/>
+                <w:rtl/>
+                <w:lang w:bidi="fa-IR"/>
+              </w:rPr>
+              <w:t>–</w:t>
+            </w:r>
+            <w:r>
+              <w:rPr>
+                <w:rFonts w:ascii="Source Code Pro" w:hAnsi="Source Code Pro" w:cs="B Nazanin" w:hint="cs"/>
+                <w:sz w:val="24"/>
+                <w:szCs w:val="24"/>
+                <w:rtl/>
+                <w:lang w:bidi="fa-IR"/>
+              </w:rPr>
+              <w:t xml:space="preserve"> بخش مدیر</w:t>
+            </w:r>
+          </w:p>
+        </w:tc>
+        <w:tc>
+          <w:tcPr>
+            <w:tcW w:w="1340" w:type="dxa"/>
+            <w:vAlign w:val="center"/>
+          </w:tcPr>
+          <w:p>
+            <w:pPr>
+              <w:bidi/>
+              <w:rPr>
+                <w:rFonts w:ascii="Source Code Pro" w:hAnsi="Source Code Pro" w:cs="B Nazanin" w:hint="cs"/>
+                <w:sz w:val="24"/>
+                <w:szCs w:val="24"/>
+                <w:rtl/>
+                <w:lang w:bidi="fa-IR"/>
+              </w:rPr>
+            </w:pPr>
+            <w:r>
+              <w:rPr>
+                <w:rFonts w:ascii="Source Code Pro" w:hAnsi="Source Code Pro" w:cs="B Nazanin" w:hint="cs"/>
+                <w:sz w:val="24"/>
+                <w:szCs w:val="24"/>
+                <w:rtl/>
+                <w:lang w:bidi="fa-IR"/>
+              </w:rPr>
+              <w:t>60 دقیقه</w:t>
+            </w:r>
+          </w:p>
+        </w:tc>
+      </w:tr>
+      <w:tr>
+        <w:tc>
+          <w:tcPr>
+            <w:tcW w:w="1523" w:type="dxa"/>
+            <w:vMerge/>
+            <w:vAlign w:val="center"/>
+          </w:tcPr>
+          <w:p>
+            <w:pPr>
+              <w:bidi/>
+              <w:rPr>
+                <w:rFonts w:ascii="Source Code Pro" w:hAnsi="Source Code Pro" w:cs="B Nazanin"/>
+                <w:sz w:val="24"/>
+                <w:szCs w:val="24"/>
+                <w:rtl/>
+                <w:lang w:bidi="fa-IR"/>
+              </w:rPr>
+            </w:pPr>
+          </w:p>
+        </w:tc>
+        <w:tc>
+          <w:tcPr>
+            <w:tcW w:w="6487" w:type="dxa"/>
+            <w:vAlign w:val="center"/>
+          </w:tcPr>
+          <w:p>
+            <w:pPr>
+              <w:bidi/>
+              <w:rPr>
+                <w:rFonts w:ascii="Source Code Pro" w:hAnsi="Source Code Pro" w:cs="B Nazanin" w:hint="cs"/>
+                <w:sz w:val="24"/>
+                <w:szCs w:val="24"/>
+                <w:rtl/>
+                <w:lang w:bidi="fa-IR"/>
+              </w:rPr>
+            </w:pPr>
+            <w:r>
+              <w:rPr>
+                <w:rFonts w:ascii="Source Code Pro" w:hAnsi="Source Code Pro" w:cs="B Nazanin" w:hint="cs"/>
+                <w:sz w:val="24"/>
+                <w:szCs w:val="24"/>
+                <w:rtl/>
+                <w:lang w:bidi="fa-IR"/>
+              </w:rPr>
+              <w:t>پیاده سازی نمایش توضیحات بیشتر برای محصول</w:t>
+            </w:r>
+          </w:p>
+        </w:tc>
+        <w:tc>
+          <w:tcPr>
+            <w:tcW w:w="1340" w:type="dxa"/>
+            <w:vAlign w:val="center"/>
+          </w:tcPr>
+          <w:p>
+            <w:pPr>
+              <w:bidi/>
+              <w:rPr>
+                <w:rFonts w:ascii="Source Code Pro" w:hAnsi="Source Code Pro" w:cs="B Nazanin" w:hint="cs"/>
+                <w:sz w:val="24"/>
+                <w:szCs w:val="24"/>
+                <w:rtl/>
+                <w:lang w:bidi="fa-IR"/>
+              </w:rPr>
+            </w:pPr>
+            <w:r>
+              <w:rPr>
+                <w:rFonts w:ascii="Source Code Pro" w:hAnsi="Source Code Pro" w:cs="B Nazanin" w:hint="cs"/>
+                <w:sz w:val="24"/>
+                <w:szCs w:val="24"/>
+                <w:rtl/>
+                <w:lang w:bidi="fa-IR"/>
+              </w:rPr>
+              <w:t>60 دقیقه</w:t>
             </w:r>
           </w:p>
         </w:tc>

</xml_diff>